<commit_message>
mise a jour quetes2
</commit_message>
<xml_diff>
--- a/documentations/quetes.docx
+++ b/documentations/quetes.docx
@@ -9,7 +9,6 @@
           <w:rStyle w:val="Titredulivre"/>
         </w:rPr>
       </w:pPr>
-      <w:bookmarkStart w:id="0" w:name="_GoBack"/>
       <w:r>
         <w:rPr>
           <w:rStyle w:val="Titredulivre"/>
@@ -93,21 +92,20 @@
         <w:rPr>
           <w:rStyle w:val="Titredulivre"/>
         </w:rPr>
-        <w:t xml:space="preserve"> moissonner </w:t>
-      </w:r>
-      <w:proofErr w:type="gramStart"/>
-      <w:r>
-        <w:rPr>
-          <w:rStyle w:val="Titredulivre"/>
-        </w:rPr>
-        <w:t>un champs</w:t>
-      </w:r>
-      <w:proofErr w:type="gramEnd"/>
-      <w:r>
-        <w:rPr>
-          <w:rStyle w:val="Titredulivre"/>
-        </w:rPr>
-        <w:t xml:space="preserve"> (argent [10 </w:t>
+        <w:t xml:space="preserve"> </w:t>
+      </w:r>
+      <w:r>
+        <w:rPr>
+          <w:rStyle w:val="Titredulivre"/>
+          <w:rFonts w:ascii="Wide Latin" w:hAnsi="Wide Latin"/>
+        </w:rPr>
+        <w:t>moissonner</w:t>
+      </w:r>
+      <w:r>
+        <w:rPr>
+          <w:rStyle w:val="Titredulivre"/>
+        </w:rPr>
+        <w:t xml:space="preserve"> un champs (argent [10 </w:t>
       </w:r>
       <w:proofErr w:type="spellStart"/>
       <w:r>
@@ -442,9 +440,190 @@
       <w:r>
         <w:t xml:space="preserve">gase </w:t>
       </w:r>
+      <w:proofErr w:type="spellStart"/>
+      <w:r>
+        <w:t>elytre</w:t>
+      </w:r>
+      <w:proofErr w:type="spellEnd"/>
+      <w:r>
+        <w:t xml:space="preserve"> lv 3</w:t>
+      </w:r>
+      <w:r>
+        <w:t xml:space="preserve">recompen5 point de </w:t>
+      </w:r>
+      <w:proofErr w:type="spellStart"/>
+      <w:r>
+        <w:t>competence</w:t>
+      </w:r>
+      <w:proofErr w:type="spellEnd"/>
+      <w:r>
+        <w:t xml:space="preserve"> air</w:t>
+      </w:r>
+    </w:p>
+    <w:p>
+      <w:r>
+        <w:t>Voler pendant 30 secondes</w:t>
+      </w:r>
+    </w:p>
+    <w:p>
+      <w:r>
+        <w:t>Fabriquer les ailes de fée</w:t>
+      </w:r>
+    </w:p>
+    <w:p>
+      <w:r>
+        <w:t>Faites la course avec Jean-vol</w:t>
+      </w:r>
+    </w:p>
+    <w:p>
+      <w:r>
+        <w:t>Fabriquer un jet-pack</w:t>
+      </w:r>
     </w:p>
     <w:p/>
-    <w:bookmarkEnd w:id="0"/>
+    <w:p>
+      <w:pPr>
+        <w:pStyle w:val="Citationintense"/>
+      </w:pPr>
+      <w:proofErr w:type="spellStart"/>
+      <w:r>
+        <w:lastRenderedPageBreak/>
+        <w:t>Quetes</w:t>
+      </w:r>
+      <w:proofErr w:type="spellEnd"/>
+      <w:r>
+        <w:t xml:space="preserve"> de l’eau </w:t>
+      </w:r>
+    </w:p>
+    <w:p>
+      <w:pPr>
+        <w:rPr>
+          <w:rFonts w:ascii="Algerian" w:hAnsi="Algerian"/>
+        </w:rPr>
+      </w:pPr>
+      <w:r>
+        <w:t xml:space="preserve">Trouver une </w:t>
+      </w:r>
+      <w:proofErr w:type="spellStart"/>
+      <w:r>
+        <w:t>riviere</w:t>
+      </w:r>
+      <w:proofErr w:type="spellEnd"/>
+      <w:r>
+        <w:rPr>
+          <w:rFonts w:ascii="Algerian" w:hAnsi="Algerian"/>
+        </w:rPr>
+        <w:t xml:space="preserve"> </w:t>
+      </w:r>
+    </w:p>
+    <w:p>
+      <w:pPr>
+        <w:rPr>
+          <w:rFonts w:ascii="Algerian" w:hAnsi="Algerian"/>
+        </w:rPr>
+      </w:pPr>
+      <w:r>
+        <w:rPr>
+          <w:rFonts w:ascii="Algerian" w:hAnsi="Algerian"/>
+        </w:rPr>
+        <w:t xml:space="preserve">Construire une canne </w:t>
+      </w:r>
+      <w:r>
+        <w:rPr>
+          <w:rFonts w:ascii="Algerian" w:hAnsi="Algerian"/>
+        </w:rPr>
+        <w:t>à pêche improvisée</w:t>
+      </w:r>
+    </w:p>
+    <w:p>
+      <w:pPr>
+        <w:rPr>
+          <w:rFonts w:ascii="Algerian" w:hAnsi="Algerian"/>
+        </w:rPr>
+      </w:pPr>
+      <w:r>
+        <w:rPr>
+          <w:rFonts w:ascii="Algerian" w:hAnsi="Algerian"/>
+        </w:rPr>
+        <w:t>Pécher un poisson</w:t>
+      </w:r>
+    </w:p>
+    <w:p>
+      <w:pPr>
+        <w:rPr>
+          <w:rFonts w:ascii="Algerian" w:hAnsi="Algerian"/>
+        </w:rPr>
+      </w:pPr>
+      <w:r>
+        <w:rPr>
+          <w:rFonts w:ascii="Algerian" w:hAnsi="Algerian"/>
+        </w:rPr>
+        <w:t>Construire un seau d’eau</w:t>
+      </w:r>
+    </w:p>
+    <w:p>
+      <w:pPr>
+        <w:rPr>
+          <w:rFonts w:ascii="Algerian" w:hAnsi="Algerian"/>
+        </w:rPr>
+      </w:pPr>
+      <w:r>
+        <w:rPr>
+          <w:rFonts w:ascii="Algerian" w:hAnsi="Algerian"/>
+        </w:rPr>
+        <w:t>Utiliser de l’eau pour éteindre un feu</w:t>
+      </w:r>
+    </w:p>
+    <w:p>
+      <w:pPr>
+        <w:rPr>
+          <w:rFonts w:ascii="Algerian" w:hAnsi="Algerian"/>
+        </w:rPr>
+      </w:pPr>
+      <w:r>
+        <w:rPr>
+          <w:rFonts w:ascii="Algerian" w:hAnsi="Algerian"/>
+        </w:rPr>
+        <w:t>Construire une barque</w:t>
+      </w:r>
+    </w:p>
+    <w:p>
+      <w:pPr>
+        <w:pStyle w:val="Citationintense"/>
+      </w:pPr>
+      <w:proofErr w:type="spellStart"/>
+      <w:r>
+        <w:t>Quetes</w:t>
+      </w:r>
+      <w:proofErr w:type="spellEnd"/>
+      <w:r>
+        <w:t xml:space="preserve"> de terre</w:t>
+      </w:r>
+    </w:p>
+    <w:p>
+      <w:r>
+        <w:t>Rencontrer un</w:t>
+      </w:r>
+      <w:r>
+        <w:t xml:space="preserve"> joaillier</w:t>
+      </w:r>
+    </w:p>
+    <w:p>
+      <w:r>
+        <w:t>Construire une</w:t>
+      </w:r>
+      <w:r>
+        <w:t xml:space="preserve"> table de joaillier</w:t>
+      </w:r>
+    </w:p>
+    <w:p>
+      <w:r>
+        <w:t xml:space="preserve">Fabriquer un </w:t>
+      </w:r>
+      <w:bookmarkStart w:id="0" w:name="_GoBack"/>
+      <w:bookmarkEnd w:id="0"/>
+    </w:p>
+    <w:p/>
     <w:p/>
     <w:sectPr>
       <w:pgSz w:w="11906" w:h="16838"/>
@@ -1430,7 +1609,7 @@
 </file>
 
 <file path=customXml/itemProps1.xml><?xml version="1.0" encoding="utf-8"?>
-<ds:datastoreItem xmlns:ds="http://schemas.openxmlformats.org/officeDocument/2006/customXml" ds:itemID="{024CA929-92FB-4A41-8C2A-244DE382FBE1}">
+<ds:datastoreItem xmlns:ds="http://schemas.openxmlformats.org/officeDocument/2006/customXml" ds:itemID="{741392EB-F152-4A0A-B5D8-652758C0BB99}">
   <ds:schemaRefs>
     <ds:schemaRef ds:uri="http://schemas.openxmlformats.org/officeDocument/2006/bibliography"/>
   </ds:schemaRefs>

</xml_diff>